<commit_message>
Fixed: more another 'bad words'
</commit_message>
<xml_diff>
--- a/Диплом.docx
+++ b/Диплом.docx
@@ -2704,7 +2704,39 @@
           <w:sz w:val="28"/>
           <w:lang w:val="uk-UA"/>
         </w:rPr>
-        <w:t>а, швидкість читання/писання жорсткого диску). Також є програми, які містять у собі усі вище згадані функції. Дана курсова робота пер</w:t>
+        <w:t>а, швидкість читання/</w:t>
+      </w:r>
+      <w:r>
+        <w:rPr>
+          <w:rFonts w:ascii="Times New Roman" w:hAnsi="Times New Roman"/>
+          <w:sz w:val="28"/>
+          <w:lang w:val="uk-UA"/>
+        </w:rPr>
+        <w:t>запису</w:t>
+      </w:r>
+      <w:r>
+        <w:rPr>
+          <w:rFonts w:ascii="Times New Roman" w:hAnsi="Times New Roman"/>
+          <w:sz w:val="28"/>
+          <w:lang w:val="uk-UA"/>
+        </w:rPr>
+        <w:t xml:space="preserve"> жорсткого диску). Також є програми, які містять у собі усі вище згадані функції. Дана </w:t>
+      </w:r>
+      <w:r>
+        <w:rPr>
+          <w:rFonts w:ascii="Times New Roman" w:hAnsi="Times New Roman"/>
+          <w:sz w:val="28"/>
+          <w:lang w:val="uk-UA"/>
+        </w:rPr>
+        <w:t>дипломна</w:t>
+      </w:r>
+      <w:r>
+        <w:rPr>
+          <w:rFonts w:ascii="Times New Roman" w:hAnsi="Times New Roman"/>
+          <w:sz w:val="28"/>
+          <w:lang w:val="uk-UA"/>
+        </w:rPr>
+        <w:t xml:space="preserve"> робота пер</w:t>
       </w:r>
       <w:r>
         <w:rPr>
@@ -2720,7 +2752,7 @@
           <w:sz w:val="28"/>
           <w:lang w:val="uk-UA"/>
         </w:rPr>
-        <w:t xml:space="preserve"> загальні характеристики ПК, так і тестує компоненти ПК.</w:t>
+        <w:t xml:space="preserve"> загальні характеристики ПК, і тестує компоненти ПК.</w:t>
       </w:r>
     </w:p>
     <w:p>
@@ -2845,7 +2877,22 @@
           <w:rFonts w:ascii="Times New Roman" w:hAnsi="Times New Roman"/>
           <w:sz w:val="28"/>
         </w:rPr>
-        <w:t xml:space="preserve"> та </w:t>
+        <w:t xml:space="preserve"> та</w:t>
+      </w:r>
+      <w:r>
+        <w:rPr>
+          <w:rFonts w:ascii="Times New Roman" w:hAnsi="Times New Roman"/>
+          <w:sz w:val="28"/>
+          <w:lang w:val="uk-UA"/>
+        </w:rPr>
+        <w:t>,</w:t>
+      </w:r>
+      <w:r>
+        <w:rPr>
+          <w:rFonts w:ascii="Times New Roman" w:hAnsi="Times New Roman"/>
+          <w:sz w:val="28"/>
+        </w:rPr>
+        <w:t xml:space="preserve"> </w:t>
       </w:r>
       <w:proofErr w:type="spellStart"/>
       <w:r>
@@ -2918,7 +2965,39 @@
           <w:sz w:val="28"/>
           <w:lang w:val="uk-UA"/>
         </w:rPr>
-        <w:t xml:space="preserve">На сьогоднішній день такі програми є дуже актуальні, так як існує дуже багато різноманітного апаратного забезпечення, яке має свої унікальні характеристики. За допомогою програм для тестування ПК, можна порівнювати будь-які компоненти, та дізнатися про їх продуктивність багато цінної інформації. </w:t>
+        <w:t xml:space="preserve">На сьогоднішній день такі програми є дуже актуальні, так як існує дуже багато різноманітного апаратного забезпечення, яке має свої унікальні характеристики. За допомогою програм для тестування ПК, можна порівнювати будь-які компоненти, та дізнатися про їх продуктивність </w:t>
+      </w:r>
+      <w:r>
+        <w:rPr>
+          <w:rFonts w:ascii="Times New Roman" w:hAnsi="Times New Roman"/>
+          <w:sz w:val="28"/>
+          <w:lang w:val="uk-UA"/>
+        </w:rPr>
+        <w:t xml:space="preserve">та, </w:t>
+      </w:r>
+      <w:r>
+        <w:rPr>
+          <w:rFonts w:ascii="Times New Roman" w:hAnsi="Times New Roman"/>
+          <w:sz w:val="28"/>
+          <w:lang w:val="uk-UA"/>
+        </w:rPr>
+        <w:t xml:space="preserve">багато </w:t>
+      </w:r>
+      <w:r>
+        <w:rPr>
+          <w:rFonts w:ascii="Times New Roman" w:hAnsi="Times New Roman"/>
+          <w:sz w:val="28"/>
+          <w:lang w:val="uk-UA"/>
+        </w:rPr>
+        <w:t xml:space="preserve">іншої </w:t>
+      </w:r>
+      <w:r>
+        <w:rPr>
+          <w:rFonts w:ascii="Times New Roman" w:hAnsi="Times New Roman"/>
+          <w:sz w:val="28"/>
+          <w:lang w:val="uk-UA"/>
+        </w:rPr>
+        <w:t xml:space="preserve">цінної інформації. </w:t>
       </w:r>
     </w:p>
     <w:p>
@@ -2959,33 +3038,23 @@
           <w:sz w:val="28"/>
           <w:lang w:val="uk-UA"/>
         </w:rPr>
-        <w:t xml:space="preserve">, для цього </w:t>
-      </w:r>
-      <w:proofErr w:type="spellStart"/>
-      <w:r>
-        <w:rPr>
-          <w:rFonts w:ascii="Times New Roman" w:hAnsi="Times New Roman"/>
-          <w:sz w:val="28"/>
-          <w:lang w:val="uk-UA"/>
-        </w:rPr>
-        <w:t>можна</w:t>
-      </w:r>
-      <w:r>
-        <w:rPr>
-          <w:rFonts w:ascii="Times New Roman" w:hAnsi="Times New Roman"/>
-          <w:sz w:val="28"/>
-          <w:lang w:val="uk-UA"/>
-        </w:rPr>
-        <w:t>скористатися</w:t>
-      </w:r>
-      <w:proofErr w:type="spellEnd"/>
-      <w:r>
-        <w:rPr>
-          <w:rFonts w:ascii="Times New Roman" w:hAnsi="Times New Roman"/>
-          <w:sz w:val="28"/>
-          <w:lang w:val="uk-UA"/>
-        </w:rPr>
-        <w:t xml:space="preserve"> даною програмою</w:t>
+        <w:t>, для цього можна</w:t>
+      </w:r>
+      <w:r>
+        <w:rPr>
+          <w:rFonts w:ascii="Times New Roman" w:hAnsi="Times New Roman"/>
+          <w:sz w:val="28"/>
+          <w:lang w:val="uk-UA"/>
+        </w:rPr>
+        <w:t xml:space="preserve"> </w:t>
+      </w:r>
+      <w:r>
+        <w:rPr>
+          <w:rFonts w:ascii="Times New Roman" w:hAnsi="Times New Roman"/>
+          <w:sz w:val="28"/>
+          <w:lang w:val="uk-UA"/>
+        </w:rPr>
+        <w:t>скористатися даною програмою</w:t>
       </w:r>
       <w:r>
         <w:rPr>
@@ -3993,23 +4062,21 @@
           <w:lang w:val="uk-UA"/>
         </w:rPr>
       </w:pPr>
-      <w:proofErr w:type="spellStart"/>
-      <w:r>
-        <w:rPr>
-          <w:rFonts w:ascii="Times New Roman" w:hAnsi="Times New Roman"/>
-          <w:sz w:val="28"/>
-          <w:lang w:val="uk-UA"/>
-        </w:rPr>
-        <w:t>Чіпсет</w:t>
-      </w:r>
-      <w:proofErr w:type="spellEnd"/>
-      <w:r>
-        <w:rPr>
-          <w:rFonts w:ascii="Times New Roman" w:hAnsi="Times New Roman"/>
-          <w:sz w:val="28"/>
-          <w:lang w:val="uk-UA"/>
-        </w:rPr>
-        <w:t xml:space="preserve"> и його ревізія</w:t>
+      <w:r>
+        <w:rPr>
+          <w:rFonts w:ascii="Times New Roman" w:hAnsi="Times New Roman"/>
+          <w:sz w:val="28"/>
+          <w:lang w:val="uk-UA"/>
+        </w:rPr>
+        <w:t>Чипсет та</w:t>
+      </w:r>
+      <w:r>
+        <w:rPr>
+          <w:rFonts w:ascii="Times New Roman" w:hAnsi="Times New Roman"/>
+          <w:sz w:val="28"/>
+          <w:lang w:val="uk-UA"/>
+        </w:rPr>
+        <w:t xml:space="preserve"> його ревізія</w:t>
       </w:r>
       <w:r>
         <w:rPr>
@@ -4048,6 +4115,14 @@
         </w:rPr>
         <w:t>Південний міст</w:t>
       </w:r>
+      <w:r>
+        <w:rPr>
+          <w:rFonts w:ascii="Times New Roman" w:hAnsi="Times New Roman"/>
+          <w:sz w:val="28"/>
+          <w:lang w:val="en-US"/>
+        </w:rPr>
+        <w:t>;</w:t>
+      </w:r>
     </w:p>
     <w:p>
       <w:pPr>
@@ -4577,7 +4652,17 @@
           <w:sz w:val="28"/>
           <w:lang w:val="uk-UA"/>
         </w:rPr>
-        <w:t xml:space="preserve">яті, </w:t>
+        <w:t>я</w:t>
+      </w:r>
+      <w:bookmarkStart w:id="0" w:name="_GoBack"/>
+      <w:bookmarkEnd w:id="0"/>
+      <w:r>
+        <w:rPr>
+          <w:rFonts w:ascii="Times New Roman" w:hAnsi="Times New Roman"/>
+          <w:sz w:val="28"/>
+          <w:lang w:val="uk-UA"/>
+        </w:rPr>
+        <w:t xml:space="preserve">ті, </w:t>
       </w:r>
       <w:proofErr w:type="spellStart"/>
       <w:r>
@@ -4596,6 +4681,13 @@
           <w:lang w:val="uk-UA"/>
         </w:rPr>
         <w:t xml:space="preserve"> домену</w:t>
+      </w:r>
+      <w:r>
+        <w:rPr>
+          <w:rFonts w:ascii="Times New Roman" w:hAnsi="Times New Roman"/>
+          <w:sz w:val="28"/>
+        </w:rPr>
+        <w:t>;</w:t>
       </w:r>
     </w:p>
     <w:p>
@@ -7607,7 +7699,7 @@
           <w:szCs w:val="28"/>
           <w:lang w:val="uk-UA"/>
         </w:rPr>
-        <w:t>Процесор.</w:t>
+        <w:t>Процесор;</w:t>
       </w:r>
     </w:p>
     <w:p>
@@ -9014,16 +9106,14 @@
         </w:rPr>
         <w:t xml:space="preserve">Для </w:t>
       </w:r>
-      <w:proofErr w:type="spellStart"/>
-      <w:r>
-        <w:rPr>
-          <w:rFonts w:ascii="Times New Roman" w:hAnsi="Times New Roman"/>
-          <w:sz w:val="28"/>
-          <w:lang w:val="uk-UA"/>
-        </w:rPr>
-        <w:t>зробу</w:t>
-      </w:r>
-      <w:proofErr w:type="spellEnd"/>
+      <w:r>
+        <w:rPr>
+          <w:rFonts w:ascii="Times New Roman" w:hAnsi="Times New Roman"/>
+          <w:sz w:val="28"/>
+          <w:lang w:val="uk-UA"/>
+        </w:rPr>
+        <w:t>збору</w:t>
+      </w:r>
       <w:r>
         <w:rPr>
           <w:rFonts w:ascii="Times New Roman" w:hAnsi="Times New Roman"/>
@@ -9116,27 +9206,7 @@
           <w:szCs w:val="28"/>
           <w:lang w:val="uk-UA"/>
         </w:rPr>
-        <w:t xml:space="preserve">для UNIX-подібних операційних систем, яка дозволяє отримати детальну інформацію про компоненту будову ПК, наприклад: скільки є у наявності оперативної пам’яті, марка процесора, його тактова частота, об’єм жорсткого диску, </w:t>
-      </w:r>
-      <w:proofErr w:type="spellStart"/>
-      <w:r>
-        <w:rPr>
-          <w:rFonts w:ascii="Times New Roman" w:hAnsi="Times New Roman"/>
-          <w:sz w:val="28"/>
-          <w:szCs w:val="28"/>
-          <w:lang w:val="uk-UA"/>
-        </w:rPr>
-        <w:t>мережевні</w:t>
-      </w:r>
-      <w:proofErr w:type="spellEnd"/>
-      <w:r>
-        <w:rPr>
-          <w:rFonts w:ascii="Times New Roman" w:hAnsi="Times New Roman"/>
-          <w:sz w:val="28"/>
-          <w:szCs w:val="28"/>
-          <w:lang w:val="uk-UA"/>
-        </w:rPr>
-        <w:t xml:space="preserve"> інтерфейси, інформацію про </w:t>
+        <w:t xml:space="preserve">для UNIX-подібних операційних систем, яка дозволяє отримати детальну інформацію про компоненту будову ПК, наприклад: скільки є у наявності оперативної пам’яті, марка процесора, його тактова частота, об’єм жорсткого диску, мережеві інтерфейси, інформацію про </w:t>
       </w:r>
       <w:proofErr w:type="spellStart"/>
       <w:r>
@@ -9243,7 +9313,24 @@
           <w:szCs w:val="28"/>
           <w:lang w:val="uk-UA"/>
         </w:rPr>
-        <w:t>для відображення USB інтерфейсів, так їх поточне використання.</w:t>
+        <w:t>для відображення USB інтерфейс</w:t>
+      </w:r>
+      <w:r>
+        <w:rPr>
+          <w:rFonts w:ascii="Times New Roman" w:hAnsi="Times New Roman"/>
+          <w:sz w:val="28"/>
+          <w:szCs w:val="28"/>
+          <w:lang w:val="uk-UA"/>
+        </w:rPr>
+        <w:t>ів, так їх поточне використання</w:t>
+      </w:r>
+      <w:r>
+        <w:rPr>
+          <w:rFonts w:ascii="Times New Roman" w:hAnsi="Times New Roman"/>
+          <w:sz w:val="28"/>
+          <w:szCs w:val="28"/>
+        </w:rPr>
+        <w:t>;</w:t>
       </w:r>
     </w:p>
     <w:p>
@@ -9331,7 +9418,16 @@
           <w:szCs w:val="28"/>
           <w:lang w:val="uk-UA"/>
         </w:rPr>
-        <w:t>для виведення списку завантажених модулів у UNIX-подібних системах.</w:t>
+        <w:t>для виведення списку завантажених м</w:t>
+      </w:r>
+      <w:r>
+        <w:rPr>
+          <w:rFonts w:ascii="Times New Roman" w:hAnsi="Times New Roman"/>
+          <w:sz w:val="28"/>
+          <w:szCs w:val="28"/>
+          <w:lang w:val="uk-UA"/>
+        </w:rPr>
+        <w:t>одулів у UNIX-подібних системах;</w:t>
       </w:r>
     </w:p>
     <w:p>
@@ -9569,7 +9665,182 @@
         </w:rPr>
         <w:t> </w:t>
       </w:r>
-      <w:hyperlink r:id="rId13" w:tooltip="Носій інформації" w:history="1">
+      <w:proofErr w:type="spellStart"/>
+      <w:r>
+        <w:fldChar w:fldCharType="begin"/>
+      </w:r>
+      <w:r>
+        <w:instrText xml:space="preserve"> HYPERLINK "https://uk.wikipedia.org/wiki/%D0%9D%D0%BE%D1%81%D1%96%D0%B9_%D1%96%D0%BD%D1%84%D0%BE%D1%80%D0%BC%D0%B0%D1%86%D1%96%D1%97" \o "Носій інформації" </w:instrText>
+      </w:r>
+      <w:r>
+        <w:fldChar w:fldCharType="separate"/>
+      </w:r>
+      <w:r>
+        <w:rPr>
+          <w:rStyle w:val="a9"/>
+          <w:rFonts w:ascii="Times New Roman" w:hAnsi="Times New Roman" w:cs="Times New Roman"/>
+          <w:color w:val="000000" w:themeColor="text1"/>
+          <w:sz w:val="28"/>
+          <w:szCs w:val="28"/>
+          <w:u w:val="none"/>
+          <w:shd w:val="clear" w:color="auto" w:fill="FFFFFF"/>
+        </w:rPr>
+        <w:t>носія</w:t>
+      </w:r>
+      <w:proofErr w:type="spellEnd"/>
+      <w:r>
+        <w:rPr>
+          <w:rStyle w:val="a9"/>
+          <w:rFonts w:ascii="Times New Roman" w:hAnsi="Times New Roman" w:cs="Times New Roman"/>
+          <w:color w:val="000000" w:themeColor="text1"/>
+          <w:sz w:val="28"/>
+          <w:szCs w:val="28"/>
+          <w:u w:val="none"/>
+          <w:shd w:val="clear" w:color="auto" w:fill="FFFFFF"/>
+        </w:rPr>
+        <w:t xml:space="preserve"> </w:t>
+      </w:r>
+      <w:proofErr w:type="spellStart"/>
+      <w:r>
+        <w:rPr>
+          <w:rStyle w:val="a9"/>
+          <w:rFonts w:ascii="Times New Roman" w:hAnsi="Times New Roman" w:cs="Times New Roman"/>
+          <w:color w:val="000000" w:themeColor="text1"/>
+          <w:sz w:val="28"/>
+          <w:szCs w:val="28"/>
+          <w:u w:val="none"/>
+          <w:shd w:val="clear" w:color="auto" w:fill="FFFFFF"/>
+        </w:rPr>
+        <w:t>інформації</w:t>
+      </w:r>
+      <w:proofErr w:type="spellEnd"/>
+      <w:r>
+        <w:rPr>
+          <w:rStyle w:val="a9"/>
+          <w:rFonts w:ascii="Times New Roman" w:hAnsi="Times New Roman" w:cs="Times New Roman"/>
+          <w:color w:val="000000" w:themeColor="text1"/>
+          <w:sz w:val="28"/>
+          <w:szCs w:val="28"/>
+          <w:u w:val="none"/>
+          <w:shd w:val="clear" w:color="auto" w:fill="FFFFFF"/>
+        </w:rPr>
+        <w:fldChar w:fldCharType="end"/>
+      </w:r>
+      <w:r>
+        <w:rPr>
+          <w:rFonts w:ascii="Times New Roman" w:hAnsi="Times New Roman" w:cs="Times New Roman"/>
+          <w:color w:val="000000" w:themeColor="text1"/>
+          <w:sz w:val="28"/>
+          <w:szCs w:val="28"/>
+          <w:shd w:val="clear" w:color="auto" w:fill="FFFFFF"/>
+        </w:rPr>
+        <w:t>. </w:t>
+      </w:r>
+      <w:proofErr w:type="spellStart"/>
+      <w:r>
+        <w:rPr>
+          <w:rFonts w:ascii="Times New Roman" w:hAnsi="Times New Roman" w:cs="Times New Roman"/>
+          <w:color w:val="000000" w:themeColor="text1"/>
+          <w:sz w:val="28"/>
+          <w:szCs w:val="28"/>
+        </w:rPr>
+        <w:fldChar w:fldCharType="begin"/>
+      </w:r>
+      <w:r>
+        <w:rPr>
+          <w:rFonts w:ascii="Times New Roman" w:hAnsi="Times New Roman" w:cs="Times New Roman"/>
+          <w:color w:val="000000" w:themeColor="text1"/>
+          <w:sz w:val="28"/>
+          <w:szCs w:val="28"/>
+        </w:rPr>
+        <w:instrText xml:space="preserve"> HYPERLINK "https://uk.wikipedia.org/wiki/%D0%9F%D1%80%D0%BE%D0%B3%D1%80%D0%B0%D0%BC%D0%B0" \o "Програма" </w:instrText>
+      </w:r>
+      <w:r>
+        <w:rPr>
+          <w:rFonts w:ascii="Times New Roman" w:hAnsi="Times New Roman" w:cs="Times New Roman"/>
+          <w:color w:val="000000" w:themeColor="text1"/>
+          <w:sz w:val="28"/>
+          <w:szCs w:val="28"/>
+        </w:rPr>
+        <w:fldChar w:fldCharType="separate"/>
+      </w:r>
+      <w:r>
+        <w:rPr>
+          <w:rStyle w:val="a9"/>
+          <w:rFonts w:ascii="Times New Roman" w:hAnsi="Times New Roman" w:cs="Times New Roman"/>
+          <w:color w:val="000000" w:themeColor="text1"/>
+          <w:sz w:val="28"/>
+          <w:szCs w:val="28"/>
+          <w:u w:val="none"/>
+          <w:shd w:val="clear" w:color="auto" w:fill="FFFFFF"/>
+        </w:rPr>
+        <w:t>Програма</w:t>
+      </w:r>
+      <w:proofErr w:type="spellEnd"/>
+      <w:r>
+        <w:rPr>
+          <w:rFonts w:ascii="Times New Roman" w:hAnsi="Times New Roman" w:cs="Times New Roman"/>
+          <w:color w:val="000000" w:themeColor="text1"/>
+          <w:sz w:val="28"/>
+          <w:szCs w:val="28"/>
+        </w:rPr>
+        <w:fldChar w:fldCharType="end"/>
+      </w:r>
+      <w:r>
+        <w:rPr>
+          <w:rFonts w:ascii="Times New Roman" w:hAnsi="Times New Roman" w:cs="Times New Roman"/>
+          <w:color w:val="000000" w:themeColor="text1"/>
+          <w:sz w:val="28"/>
+          <w:szCs w:val="28"/>
+          <w:shd w:val="clear" w:color="auto" w:fill="FFFFFF"/>
+        </w:rPr>
+        <w:t> </w:t>
+      </w:r>
+      <w:proofErr w:type="spellStart"/>
+      <w:r>
+        <w:rPr>
+          <w:rFonts w:ascii="Times New Roman" w:hAnsi="Times New Roman" w:cs="Times New Roman"/>
+          <w:color w:val="000000" w:themeColor="text1"/>
+          <w:sz w:val="28"/>
+          <w:szCs w:val="28"/>
+          <w:shd w:val="clear" w:color="auto" w:fill="FFFFFF"/>
+        </w:rPr>
+        <w:t>використовує</w:t>
+      </w:r>
+      <w:proofErr w:type="spellEnd"/>
+      <w:r>
+        <w:rPr>
+          <w:rFonts w:ascii="Times New Roman" w:hAnsi="Times New Roman" w:cs="Times New Roman"/>
+          <w:color w:val="000000" w:themeColor="text1"/>
+          <w:sz w:val="28"/>
+          <w:szCs w:val="28"/>
+          <w:shd w:val="clear" w:color="auto" w:fill="FFFFFF"/>
+        </w:rPr>
+        <w:t xml:space="preserve"> </w:t>
+      </w:r>
+      <w:proofErr w:type="spellStart"/>
+      <w:r>
+        <w:rPr>
+          <w:rFonts w:ascii="Times New Roman" w:hAnsi="Times New Roman" w:cs="Times New Roman"/>
+          <w:color w:val="000000" w:themeColor="text1"/>
+          <w:sz w:val="28"/>
+          <w:szCs w:val="28"/>
+          <w:shd w:val="clear" w:color="auto" w:fill="FFFFFF"/>
+        </w:rPr>
+        <w:t>консольний</w:t>
+      </w:r>
+      <w:proofErr w:type="spellEnd"/>
+      <w:r>
+        <w:rPr>
+          <w:rFonts w:ascii="Times New Roman" w:hAnsi="Times New Roman" w:cs="Times New Roman"/>
+          <w:color w:val="000000" w:themeColor="text1"/>
+          <w:sz w:val="28"/>
+          <w:szCs w:val="28"/>
+          <w:shd w:val="clear" w:color="auto" w:fill="FFFFFF"/>
+        </w:rPr>
+        <w:t> </w:t>
+      </w:r>
+      <w:hyperlink r:id="rId13" w:tooltip="Інтерфейс" w:history="1">
         <w:proofErr w:type="spellStart"/>
         <w:r>
           <w:rPr>
@@ -9581,33 +9852,7 @@
             <w:u w:val="none"/>
             <w:shd w:val="clear" w:color="auto" w:fill="FFFFFF"/>
           </w:rPr>
-          <w:t>носія</w:t>
-        </w:r>
-        <w:proofErr w:type="spellEnd"/>
-        <w:r>
-          <w:rPr>
-            <w:rStyle w:val="a9"/>
-            <w:rFonts w:ascii="Times New Roman" w:hAnsi="Times New Roman" w:cs="Times New Roman"/>
-            <w:color w:val="000000" w:themeColor="text1"/>
-            <w:sz w:val="28"/>
-            <w:szCs w:val="28"/>
-            <w:u w:val="none"/>
-            <w:shd w:val="clear" w:color="auto" w:fill="FFFFFF"/>
-          </w:rPr>
-          <w:t xml:space="preserve"> </w:t>
-        </w:r>
-        <w:proofErr w:type="spellStart"/>
-        <w:r>
-          <w:rPr>
-            <w:rStyle w:val="a9"/>
-            <w:rFonts w:ascii="Times New Roman" w:hAnsi="Times New Roman" w:cs="Times New Roman"/>
-            <w:color w:val="000000" w:themeColor="text1"/>
-            <w:sz w:val="28"/>
-            <w:szCs w:val="28"/>
-            <w:u w:val="none"/>
-            <w:shd w:val="clear" w:color="auto" w:fill="FFFFFF"/>
-          </w:rPr>
-          <w:t>інформації</w:t>
+          <w:t>інтерфейс</w:t>
         </w:r>
         <w:proofErr w:type="spellEnd"/>
       </w:hyperlink>
@@ -9617,19 +9862,55 @@
           <w:color w:val="000000" w:themeColor="text1"/>
           <w:sz w:val="28"/>
           <w:szCs w:val="28"/>
-          <w:shd w:val="clear" w:color="auto" w:fill="FFFFFF"/>
-        </w:rPr>
-        <w:t>. </w:t>
-      </w:r>
-      <w:proofErr w:type="spellStart"/>
-      <w:r>
+          <w:lang w:val="en-US"/>
+        </w:rPr>
+        <w:t>;</w:t>
+      </w:r>
+    </w:p>
+    <w:p>
+      <w:pPr>
+        <w:pStyle w:val="a7"/>
+        <w:numPr>
+          <w:ilvl w:val="0"/>
+          <w:numId w:val="33"/>
+        </w:numPr>
+        <w:tabs>
+          <w:tab w:val="left" w:pos="900"/>
+        </w:tabs>
+        <w:spacing w:after="160" w:line="360" w:lineRule="auto"/>
+        <w:ind w:left="0" w:firstLine="851"/>
+        <w:jc w:val="both"/>
         <w:rPr>
           <w:rFonts w:ascii="Times New Roman" w:hAnsi="Times New Roman" w:cs="Times New Roman"/>
           <w:color w:val="000000" w:themeColor="text1"/>
           <w:sz w:val="28"/>
           <w:szCs w:val="28"/>
-        </w:rPr>
-        <w:fldChar w:fldCharType="begin"/>
+          <w:lang w:val="uk-UA"/>
+        </w:rPr>
+      </w:pPr>
+      <w:proofErr w:type="spellStart"/>
+      <w:r>
+        <w:rPr>
+          <w:rFonts w:ascii="Times New Roman" w:hAnsi="Times New Roman" w:cs="Times New Roman"/>
+          <w:b/>
+          <w:color w:val="000000" w:themeColor="text1"/>
+          <w:sz w:val="28"/>
+          <w:szCs w:val="28"/>
+          <w:lang w:val="en-US"/>
+        </w:rPr>
+        <w:t>ps</w:t>
+      </w:r>
+      <w:proofErr w:type="spellEnd"/>
+      <w:r>
+        <w:rPr>
+          <w:rFonts w:ascii="Times New Roman" w:hAnsi="Times New Roman" w:cs="Times New Roman"/>
+          <w:b/>
+          <w:color w:val="000000" w:themeColor="text1"/>
+          <w:sz w:val="28"/>
+          <w:szCs w:val="28"/>
+          <w:lang w:val="uk-UA"/>
+        </w:rPr>
+        <w:t xml:space="preserve"> </w:t>
       </w:r>
       <w:r>
         <w:rPr>
@@ -9637,8 +9918,9 @@
           <w:color w:val="000000" w:themeColor="text1"/>
           <w:sz w:val="28"/>
           <w:szCs w:val="28"/>
-        </w:rPr>
-        <w:instrText xml:space="preserve"> HYPERLINK "https://uk.wikipedia.org/wiki/%D0%9F%D1%80%D0%BE%D0%B3%D1%80%D0%B0%D0%BC%D0%B0" \o "Програма" </w:instrText>
+          <w:lang w:val="uk-UA"/>
+        </w:rPr>
+        <w:t>—</w:t>
       </w:r>
       <w:r>
         <w:rPr>
@@ -9646,30 +9928,29 @@
           <w:color w:val="000000" w:themeColor="text1"/>
           <w:sz w:val="28"/>
           <w:szCs w:val="28"/>
-        </w:rPr>
-        <w:fldChar w:fldCharType="separate"/>
-      </w:r>
-      <w:r>
-        <w:rPr>
-          <w:rStyle w:val="a9"/>
+          <w:lang w:val="uk-UA"/>
+        </w:rPr>
+        <w:t xml:space="preserve"> програма в </w:t>
+      </w:r>
+      <w:r>
+        <w:rPr>
           <w:rFonts w:ascii="Times New Roman" w:hAnsi="Times New Roman" w:cs="Times New Roman"/>
           <w:color w:val="000000" w:themeColor="text1"/>
           <w:sz w:val="28"/>
           <w:szCs w:val="28"/>
-          <w:u w:val="none"/>
-          <w:shd w:val="clear" w:color="auto" w:fill="FFFFFF"/>
-        </w:rPr>
-        <w:t>Програма</w:t>
-      </w:r>
-      <w:proofErr w:type="spellEnd"/>
+          <w:lang w:val="en-US"/>
+        </w:rPr>
+        <w:t>UNIX</w:t>
+      </w:r>
       <w:r>
         <w:rPr>
           <w:rFonts w:ascii="Times New Roman" w:hAnsi="Times New Roman" w:cs="Times New Roman"/>
           <w:color w:val="000000" w:themeColor="text1"/>
           <w:sz w:val="28"/>
           <w:szCs w:val="28"/>
-        </w:rPr>
-        <w:fldChar w:fldCharType="end"/>
+          <w:lang w:val="uk-UA"/>
+        </w:rPr>
+        <w:t xml:space="preserve">, </w:t>
       </w:r>
       <w:r>
         <w:rPr>
@@ -9677,103 +9958,59 @@
           <w:color w:val="000000" w:themeColor="text1"/>
           <w:sz w:val="28"/>
           <w:szCs w:val="28"/>
-          <w:shd w:val="clear" w:color="auto" w:fill="FFFFFF"/>
-        </w:rPr>
-        <w:t> </w:t>
-      </w:r>
-      <w:proofErr w:type="spellStart"/>
+          <w:lang w:val="en-US"/>
+        </w:rPr>
+        <w:t>Unix</w:t>
+      </w:r>
       <w:r>
         <w:rPr>
           <w:rFonts w:ascii="Times New Roman" w:hAnsi="Times New Roman" w:cs="Times New Roman"/>
           <w:color w:val="000000" w:themeColor="text1"/>
           <w:sz w:val="28"/>
           <w:szCs w:val="28"/>
-          <w:shd w:val="clear" w:color="auto" w:fill="FFFFFF"/>
-        </w:rPr>
-        <w:t>використовує</w:t>
-      </w:r>
-      <w:proofErr w:type="spellEnd"/>
+          <w:lang w:val="uk-UA"/>
+        </w:rPr>
+        <w:t xml:space="preserve">-подібних і інших </w:t>
+      </w:r>
       <w:r>
         <w:rPr>
           <w:rFonts w:ascii="Times New Roman" w:hAnsi="Times New Roman" w:cs="Times New Roman"/>
           <w:color w:val="000000" w:themeColor="text1"/>
           <w:sz w:val="28"/>
           <w:szCs w:val="28"/>
-          <w:shd w:val="clear" w:color="auto" w:fill="FFFFFF"/>
-        </w:rPr>
-        <w:t xml:space="preserve"> </w:t>
-      </w:r>
-      <w:proofErr w:type="spellStart"/>
+          <w:lang w:val="en-US"/>
+        </w:rPr>
+        <w:t>POSIX</w:t>
+      </w:r>
       <w:r>
         <w:rPr>
           <w:rFonts w:ascii="Times New Roman" w:hAnsi="Times New Roman" w:cs="Times New Roman"/>
           <w:color w:val="000000" w:themeColor="text1"/>
           <w:sz w:val="28"/>
           <w:szCs w:val="28"/>
-          <w:shd w:val="clear" w:color="auto" w:fill="FFFFFF"/>
-        </w:rPr>
-        <w:t>консольний</w:t>
-      </w:r>
-      <w:proofErr w:type="spellEnd"/>
+          <w:lang w:val="uk-UA"/>
+        </w:rPr>
+        <w:t>-сумісних операційних системах, що виво</w:t>
+      </w:r>
       <w:r>
         <w:rPr>
           <w:rFonts w:ascii="Times New Roman" w:hAnsi="Times New Roman" w:cs="Times New Roman"/>
           <w:color w:val="000000" w:themeColor="text1"/>
           <w:sz w:val="28"/>
           <w:szCs w:val="28"/>
-          <w:shd w:val="clear" w:color="auto" w:fill="FFFFFF"/>
-        </w:rPr>
-        <w:t> </w:t>
-      </w:r>
-      <w:proofErr w:type="spellStart"/>
+          <w:lang w:val="uk-UA"/>
+        </w:rPr>
+        <w:t>дить звіт про працюючі процеси</w:t>
+      </w:r>
       <w:r>
         <w:rPr>
           <w:rFonts w:ascii="Times New Roman" w:hAnsi="Times New Roman" w:cs="Times New Roman"/>
           <w:color w:val="000000" w:themeColor="text1"/>
           <w:sz w:val="28"/>
           <w:szCs w:val="28"/>
-        </w:rPr>
-        <w:fldChar w:fldCharType="begin"/>
-      </w:r>
-      <w:r>
-        <w:rPr>
-          <w:rFonts w:ascii="Times New Roman" w:hAnsi="Times New Roman" w:cs="Times New Roman"/>
-          <w:color w:val="000000" w:themeColor="text1"/>
-          <w:sz w:val="28"/>
-          <w:szCs w:val="28"/>
-        </w:rPr>
-        <w:instrText xml:space="preserve"> HYPERLINK "https://uk.wikipedia.org/wiki/%D0%86%D0%BD%D1%82%D0%B5%D1%80%D1%84%D0%B5%D0%B9%D1%81" \o "Інтерфейс" </w:instrText>
-      </w:r>
-      <w:r>
-        <w:rPr>
-          <w:rFonts w:ascii="Times New Roman" w:hAnsi="Times New Roman" w:cs="Times New Roman"/>
-          <w:color w:val="000000" w:themeColor="text1"/>
-          <w:sz w:val="28"/>
-          <w:szCs w:val="28"/>
-        </w:rPr>
-        <w:fldChar w:fldCharType="separate"/>
-      </w:r>
-      <w:r>
-        <w:rPr>
-          <w:rStyle w:val="a9"/>
-          <w:rFonts w:ascii="Times New Roman" w:hAnsi="Times New Roman" w:cs="Times New Roman"/>
-          <w:color w:val="000000" w:themeColor="text1"/>
-          <w:sz w:val="28"/>
-          <w:szCs w:val="28"/>
-          <w:u w:val="none"/>
-          <w:shd w:val="clear" w:color="auto" w:fill="FFFFFF"/>
-        </w:rPr>
-        <w:t>інтерфейс</w:t>
-      </w:r>
-      <w:proofErr w:type="spellEnd"/>
-      <w:r>
-        <w:rPr>
-          <w:rFonts w:ascii="Times New Roman" w:hAnsi="Times New Roman" w:cs="Times New Roman"/>
-          <w:color w:val="000000" w:themeColor="text1"/>
-          <w:sz w:val="28"/>
-          <w:szCs w:val="28"/>
-        </w:rPr>
-        <w:fldChar w:fldCharType="end"/>
+          <w:lang w:val="uk-UA"/>
+        </w:rPr>
+        <w:t>;</w:t>
       </w:r>
     </w:p>
     <w:p>
@@ -9830,8 +10067,6 @@
         </w:rPr>
         <w:t>:</w:t>
       </w:r>
-      <w:bookmarkStart w:id="0" w:name="_GoBack"/>
-      <w:bookmarkEnd w:id="0"/>
     </w:p>
     <w:p>
       <w:pPr>
@@ -9939,8 +10174,8 @@
         </w:rPr>
         <w:drawing>
           <wp:inline distT="0" distB="0" distL="0" distR="0">
-            <wp:extent cx="4488180" cy="4572000"/>
-            <wp:effectExtent l="0" t="0" r="7620" b="0"/>
+            <wp:extent cx="4419599" cy="4572000"/>
+            <wp:effectExtent l="0" t="0" r="635" b="0"/>
             <wp:docPr id="7168" name="Рисунок 7168"/>
             <wp:cNvGraphicFramePr>
               <a:graphicFrameLocks xmlns:a="http://schemas.openxmlformats.org/drawingml/2006/main" noChangeAspect="1"/>
@@ -9962,7 +10197,6 @@
                         </a:ext>
                       </a:extLst>
                     </a:blip>
-                    <a:srcRect/>
                     <a:stretch>
                       <a:fillRect/>
                     </a:stretch>
@@ -9970,7 +10204,7 @@
                   <pic:spPr bwMode="auto">
                     <a:xfrm>
                       <a:off x="0" y="0"/>
-                      <a:ext cx="4488180" cy="4572000"/>
+                      <a:ext cx="4419599" cy="4572000"/>
                     </a:xfrm>
                     <a:prstGeom prst="rect">
                       <a:avLst/>
@@ -10050,6 +10284,7 @@
           <w:sz w:val="28"/>
           <w:lang w:val="uk-UA"/>
         </w:rPr>
+        <w:lastRenderedPageBreak/>
         <w:t xml:space="preserve">Для того щоб </w:t>
       </w:r>
       <w:proofErr w:type="spellStart"/>
@@ -10125,7 +10360,6 @@
           <w:sz w:val="28"/>
           <w:lang w:val="uk-UA"/>
         </w:rPr>
-        <w:lastRenderedPageBreak/>
         <w:t>У цьому вікні</w:t>
       </w:r>
       <w:r>
@@ -10164,7 +10398,15 @@
           <w:sz w:val="28"/>
           <w:lang w:val="uk-UA"/>
         </w:rPr>
-        <w:t>CPU — інформація про процесор.</w:t>
+        <w:t>Процесор</w:t>
+      </w:r>
+      <w:r>
+        <w:rPr>
+          <w:rFonts w:ascii="Times New Roman" w:hAnsi="Times New Roman"/>
+          <w:sz w:val="28"/>
+          <w:lang w:val="uk-UA"/>
+        </w:rPr>
+        <w:t>;</w:t>
       </w:r>
     </w:p>
     <w:p>
@@ -10194,7 +10436,7 @@
           <w:sz w:val="28"/>
           <w:lang w:val="uk-UA"/>
         </w:rPr>
-        <w:t>USB — інформація про інтерфейси USB.</w:t>
+        <w:t>USB;</w:t>
       </w:r>
     </w:p>
     <w:p>
@@ -10218,14 +10460,6 @@
           <w:lang w:val="uk-UA"/>
         </w:rPr>
       </w:pPr>
-      <w:r>
-        <w:rPr>
-          <w:rFonts w:ascii="Times New Roman" w:hAnsi="Times New Roman"/>
-          <w:sz w:val="28"/>
-          <w:lang w:val="uk-UA"/>
-        </w:rPr>
-        <w:t xml:space="preserve">GPU — інформація про </w:t>
-      </w:r>
       <w:proofErr w:type="spellStart"/>
       <w:r>
         <w:rPr>
@@ -10233,7 +10467,15 @@
           <w:sz w:val="28"/>
           <w:lang w:val="uk-UA"/>
         </w:rPr>
-        <w:t>відеокарту</w:t>
+        <w:t>В</w:t>
+      </w:r>
+      <w:r>
+        <w:rPr>
+          <w:rFonts w:ascii="Times New Roman" w:hAnsi="Times New Roman"/>
+          <w:sz w:val="28"/>
+          <w:lang w:val="uk-UA"/>
+        </w:rPr>
+        <w:t>ідеокарту</w:t>
       </w:r>
       <w:proofErr w:type="spellEnd"/>
       <w:r>
@@ -10242,7 +10484,7 @@
           <w:sz w:val="28"/>
           <w:lang w:val="uk-UA"/>
         </w:rPr>
-        <w:t>.</w:t>
+        <w:t>;</w:t>
       </w:r>
     </w:p>
     <w:p>
@@ -10272,7 +10514,39 @@
           <w:sz w:val="28"/>
           <w:lang w:val="uk-UA"/>
         </w:rPr>
-        <w:t xml:space="preserve">DMI — інформація про </w:t>
+        <w:t>DMI</w:t>
+      </w:r>
+      <w:r>
+        <w:rPr>
+          <w:rFonts w:ascii="Times New Roman" w:hAnsi="Times New Roman"/>
+          <w:sz w:val="28"/>
+          <w:lang w:val="uk-UA"/>
+        </w:rPr>
+        <w:t xml:space="preserve"> </w:t>
+      </w:r>
+      <w:r>
+        <w:rPr>
+          <w:rFonts w:ascii="Times New Roman" w:hAnsi="Times New Roman"/>
+          <w:sz w:val="28"/>
+          <w:lang w:val="uk-UA"/>
+        </w:rPr>
+        <w:t xml:space="preserve">— </w:t>
+      </w:r>
+      <w:r>
+        <w:rPr>
+          <w:rFonts w:ascii="Times New Roman" w:hAnsi="Times New Roman"/>
+          <w:sz w:val="28"/>
+          <w:lang w:val="uk-UA"/>
+        </w:rPr>
+        <w:t xml:space="preserve"> </w:t>
+      </w:r>
+      <w:r>
+        <w:rPr>
+          <w:rFonts w:ascii="Times New Roman" w:hAnsi="Times New Roman"/>
+          <w:sz w:val="28"/>
+          <w:lang w:val="uk-UA"/>
+        </w:rPr>
+        <w:t xml:space="preserve">інформація про </w:t>
       </w:r>
       <w:r>
         <w:rPr>
@@ -10288,7 +10562,7 @@
           <w:sz w:val="28"/>
           <w:lang w:val="uk-UA"/>
         </w:rPr>
-        <w:t xml:space="preserve"> та модель ПК.</w:t>
+        <w:t xml:space="preserve"> та модель ПК;</w:t>
       </w:r>
     </w:p>
     <w:p>
@@ -10318,7 +10592,15 @@
           <w:sz w:val="28"/>
           <w:lang w:val="uk-UA"/>
         </w:rPr>
-        <w:t>NETWORK — інформація про мережеві інтерфейси.</w:t>
+        <w:t>Мережеві карти</w:t>
+      </w:r>
+      <w:r>
+        <w:rPr>
+          <w:rFonts w:ascii="Times New Roman" w:hAnsi="Times New Roman"/>
+          <w:sz w:val="28"/>
+          <w:lang w:val="uk-UA"/>
+        </w:rPr>
+        <w:t>;</w:t>
       </w:r>
     </w:p>
     <w:p>
@@ -10348,32 +10630,15 @@
           <w:sz w:val="28"/>
           <w:lang w:val="uk-UA"/>
         </w:rPr>
-        <w:t xml:space="preserve">RAM — інформація про оперативну </w:t>
-      </w:r>
-      <w:proofErr w:type="spellStart"/>
-      <w:r>
-        <w:rPr>
-          <w:rFonts w:ascii="Times New Roman" w:hAnsi="Times New Roman"/>
-          <w:sz w:val="28"/>
-          <w:lang w:val="uk-UA"/>
-        </w:rPr>
-        <w:t>пам</w:t>
-      </w:r>
-      <w:proofErr w:type="spellEnd"/>
-      <w:r>
-        <w:rPr>
-          <w:rFonts w:ascii="Times New Roman" w:hAnsi="Times New Roman"/>
-          <w:sz w:val="28"/>
-        </w:rPr>
-        <w:t>’</w:t>
-      </w:r>
-      <w:r>
-        <w:rPr>
-          <w:rFonts w:ascii="Times New Roman" w:hAnsi="Times New Roman"/>
-          <w:sz w:val="28"/>
-          <w:lang w:val="uk-UA"/>
-        </w:rPr>
-        <w:t>ять.</w:t>
+        <w:t>Оперативну пам’ять</w:t>
+      </w:r>
+      <w:r>
+        <w:rPr>
+          <w:rFonts w:ascii="Times New Roman" w:hAnsi="Times New Roman"/>
+          <w:sz w:val="28"/>
+          <w:lang w:val="uk-UA"/>
+        </w:rPr>
+        <w:t>;</w:t>
       </w:r>
     </w:p>
     <w:p>
@@ -10403,7 +10668,15 @@
           <w:sz w:val="28"/>
           <w:lang w:val="uk-UA"/>
         </w:rPr>
-        <w:t>HARD_DRIVE — інформація про жорстких диск.</w:t>
+        <w:t>Жорсткий</w:t>
+      </w:r>
+      <w:r>
+        <w:rPr>
+          <w:rFonts w:ascii="Times New Roman" w:hAnsi="Times New Roman"/>
+          <w:sz w:val="28"/>
+          <w:lang w:val="uk-UA"/>
+        </w:rPr>
+        <w:t xml:space="preserve"> диск;</w:t>
       </w:r>
     </w:p>
     <w:p>
@@ -10433,7 +10706,15 @@
           <w:sz w:val="28"/>
           <w:lang w:val="uk-UA"/>
         </w:rPr>
-        <w:t>MODULES — інформація про завантажені модулі.</w:t>
+        <w:t>З</w:t>
+      </w:r>
+      <w:r>
+        <w:rPr>
+          <w:rFonts w:ascii="Times New Roman" w:hAnsi="Times New Roman"/>
+          <w:sz w:val="28"/>
+          <w:lang w:val="uk-UA"/>
+        </w:rPr>
+        <w:t>авантажені модулі;</w:t>
       </w:r>
     </w:p>
     <w:p>
@@ -10463,7 +10744,15 @@
           <w:sz w:val="28"/>
           <w:lang w:val="uk-UA"/>
         </w:rPr>
-        <w:t>PROCESSES — інформація про процеси.</w:t>
+        <w:t>П</w:t>
+      </w:r>
+      <w:r>
+        <w:rPr>
+          <w:rFonts w:ascii="Times New Roman" w:hAnsi="Times New Roman"/>
+          <w:sz w:val="28"/>
+          <w:lang w:val="uk-UA"/>
+        </w:rPr>
+        <w:t>роцеси;</w:t>
       </w:r>
     </w:p>
     <w:p>
@@ -10493,7 +10782,15 @@
           <w:sz w:val="28"/>
           <w:lang w:val="uk-UA"/>
         </w:rPr>
-        <w:t>RAM_MEMORY — інформація про кількість вільної та доступної пам’яті</w:t>
+        <w:t>К</w:t>
+      </w:r>
+      <w:r>
+        <w:rPr>
+          <w:rFonts w:ascii="Times New Roman" w:hAnsi="Times New Roman"/>
+          <w:sz w:val="28"/>
+          <w:lang w:val="uk-UA"/>
+        </w:rPr>
+        <w:t>ількість вільної та доступної пам’яті</w:t>
       </w:r>
       <w:r>
         <w:rPr>
@@ -10527,7 +10824,7 @@
           <w:sz w:val="28"/>
           <w:lang w:val="uk-UA"/>
         </w:rPr>
-        <w:t>.</w:t>
+        <w:t>;</w:t>
       </w:r>
     </w:p>
     <w:p>
@@ -10719,6 +11016,7 @@
           <w:sz w:val="28"/>
           <w:lang w:val="uk-UA"/>
         </w:rPr>
+        <w:lastRenderedPageBreak/>
         <w:t xml:space="preserve">При </w:t>
       </w:r>
       <w:proofErr w:type="spellStart"/>
@@ -10750,9 +11048,9 @@
         <w:rPr>
           <w:rFonts w:ascii="Times New Roman" w:hAnsi="Times New Roman"/>
           <w:sz w:val="28"/>
-          <w:lang w:val="en-US"/>
-        </w:rPr>
-        <w:t>CPU</w:t>
+          <w:lang w:val="uk-UA"/>
+        </w:rPr>
+        <w:t>Процесор</w:t>
       </w:r>
       <w:r>
         <w:rPr>
@@ -10927,17 +11225,14 @@
           <w:lang w:val="uk-UA"/>
         </w:rPr>
       </w:pPr>
-      <w:proofErr w:type="spellStart"/>
-      <w:r>
-        <w:rPr>
-          <w:rFonts w:ascii="Times New Roman" w:hAnsi="Times New Roman"/>
-          <w:sz w:val="28"/>
-          <w:lang w:val="uk-UA"/>
-        </w:rPr>
-        <w:lastRenderedPageBreak/>
-        <w:t>Поставщика</w:t>
-      </w:r>
-      <w:proofErr w:type="spellEnd"/>
+      <w:r>
+        <w:rPr>
+          <w:rFonts w:ascii="Times New Roman" w:hAnsi="Times New Roman"/>
+          <w:sz w:val="28"/>
+          <w:lang w:val="uk-UA"/>
+        </w:rPr>
+        <w:t>Постачальника</w:t>
+      </w:r>
       <w:r>
         <w:rPr>
           <w:rFonts w:ascii="Times New Roman" w:hAnsi="Times New Roman"/>
@@ -11250,25 +11545,22 @@
           <w:sz w:val="28"/>
           <w:lang w:val="uk-UA"/>
         </w:rPr>
-        <w:t>Можливості процесора, його особливості (</w:t>
-      </w:r>
-      <w:proofErr w:type="spellStart"/>
-      <w:r>
-        <w:rPr>
-          <w:rFonts w:ascii="Times New Roman" w:hAnsi="Times New Roman"/>
-          <w:sz w:val="28"/>
-          <w:lang w:val="uk-UA"/>
-        </w:rPr>
-        <w:t>capabilities</w:t>
-      </w:r>
-      <w:proofErr w:type="spellEnd"/>
-      <w:r>
-        <w:rPr>
-          <w:rFonts w:ascii="Times New Roman" w:hAnsi="Times New Roman"/>
-          <w:sz w:val="28"/>
-          <w:lang w:val="uk-UA"/>
-        </w:rPr>
-        <w:t>);</w:t>
+        <w:t>Можливості процесора, його особливості</w:t>
+      </w:r>
+      <w:r>
+        <w:rPr>
+          <w:rFonts w:ascii="Times New Roman" w:hAnsi="Times New Roman"/>
+          <w:sz w:val="28"/>
+          <w:lang w:val="uk-UA"/>
+        </w:rPr>
+        <w:t>, можливості</w:t>
+      </w:r>
+      <w:r>
+        <w:rPr>
+          <w:rFonts w:ascii="Times New Roman" w:hAnsi="Times New Roman"/>
+          <w:sz w:val="28"/>
+        </w:rPr>
+        <w:t>;</w:t>
       </w:r>
     </w:p>
     <w:p>
@@ -11401,7 +11693,23 @@
           <w:sz w:val="28"/>
           <w:lang w:val="uk-UA"/>
         </w:rPr>
-        <w:t xml:space="preserve"> частина мікропроцесора, що містить основні функціональні блоки .</w:t>
+        <w:t xml:space="preserve"> частина мікропроцесора, що міст</w:t>
+      </w:r>
+      <w:r>
+        <w:rPr>
+          <w:rFonts w:ascii="Times New Roman" w:hAnsi="Times New Roman"/>
+          <w:sz w:val="28"/>
+          <w:lang w:val="uk-UA"/>
+        </w:rPr>
+        <w:t>ить основні функціональні блоки</w:t>
+      </w:r>
+      <w:r>
+        <w:rPr>
+          <w:rFonts w:ascii="Times New Roman" w:hAnsi="Times New Roman"/>
+          <w:sz w:val="28"/>
+          <w:lang w:val="uk-UA"/>
+        </w:rPr>
+        <w:t>.</w:t>
       </w:r>
     </w:p>
     <w:p>
@@ -11442,7 +11750,15 @@
           <w:sz w:val="28"/>
           <w:lang w:val="uk-UA"/>
         </w:rPr>
-        <w:t xml:space="preserve"> З погляду програмістів, під архітектурою процесора мається на увазі його здатність виконувати певний набір машинних кодів. Більшість сучасних </w:t>
+        <w:t xml:space="preserve"> з</w:t>
+      </w:r>
+      <w:r>
+        <w:rPr>
+          <w:rFonts w:ascii="Times New Roman" w:hAnsi="Times New Roman"/>
+          <w:sz w:val="28"/>
+          <w:lang w:val="uk-UA"/>
+        </w:rPr>
+        <w:t xml:space="preserve"> погляду програмістів, під архітектурою процесора мається на увазі його здатність виконувати певний набір машинних кодів. Більшість сучасних </w:t>
       </w:r>
       <w:proofErr w:type="spellStart"/>
       <w:r>
@@ -11794,16 +12110,23 @@
           <w:sz w:val="28"/>
           <w:lang w:val="uk-UA"/>
         </w:rPr>
-        <w:t xml:space="preserve">Для перегляду інформації про USB інтерфейси потрібно </w:t>
-      </w:r>
-      <w:proofErr w:type="spellStart"/>
-      <w:r>
-        <w:rPr>
-          <w:rFonts w:ascii="Times New Roman" w:hAnsi="Times New Roman"/>
-          <w:sz w:val="28"/>
-          <w:lang w:val="uk-UA"/>
-        </w:rPr>
-        <w:t>напис</w:t>
+        <w:t>Для перегляду інформації</w:t>
+      </w:r>
+      <w:r>
+        <w:rPr>
+          <w:rFonts w:ascii="Times New Roman" w:hAnsi="Times New Roman"/>
+          <w:sz w:val="28"/>
+          <w:lang w:val="uk-UA"/>
+        </w:rPr>
+        <w:t xml:space="preserve"> про USB інтерфейси потрібно нат</w:t>
+      </w:r>
+      <w:r>
+        <w:rPr>
+          <w:rFonts w:ascii="Times New Roman" w:hAnsi="Times New Roman"/>
+          <w:sz w:val="28"/>
+          <w:lang w:val="uk-UA"/>
+        </w:rPr>
+        <w:t>ис</w:t>
       </w:r>
       <w:r>
         <w:rPr>
@@ -11819,34 +12142,23 @@
           <w:sz w:val="28"/>
           <w:lang w:val="uk-UA"/>
         </w:rPr>
-        <w:t>ути</w:t>
-      </w:r>
-      <w:proofErr w:type="spellEnd"/>
-      <w:r>
-        <w:rPr>
-          <w:rFonts w:ascii="Times New Roman" w:hAnsi="Times New Roman"/>
-          <w:sz w:val="28"/>
-          <w:lang w:val="uk-UA"/>
-        </w:rPr>
-        <w:t xml:space="preserve"> на </w:t>
-      </w:r>
-      <w:proofErr w:type="spellStart"/>
-      <w:r>
-        <w:rPr>
-          <w:rFonts w:ascii="Times New Roman" w:hAnsi="Times New Roman"/>
-          <w:sz w:val="28"/>
-          <w:lang w:val="uk-UA"/>
-        </w:rPr>
-        <w:t>підпуект</w:t>
-      </w:r>
-      <w:proofErr w:type="spellEnd"/>
-      <w:r>
-        <w:rPr>
-          <w:rFonts w:ascii="Times New Roman" w:hAnsi="Times New Roman"/>
-          <w:sz w:val="28"/>
-          <w:lang w:val="uk-UA"/>
-        </w:rPr>
-        <w:t xml:space="preserve"> </w:t>
+        <w:t xml:space="preserve">ути на </w:t>
+      </w:r>
+      <w:r>
+        <w:rPr>
+          <w:rFonts w:ascii="Times New Roman" w:hAnsi="Times New Roman"/>
+          <w:sz w:val="28"/>
+          <w:lang w:val="uk-UA"/>
+        </w:rPr>
+        <w:t>підпун</w:t>
+      </w:r>
+      <w:r>
+        <w:rPr>
+          <w:rFonts w:ascii="Times New Roman" w:hAnsi="Times New Roman"/>
+          <w:sz w:val="28"/>
+          <w:lang w:val="uk-UA"/>
+        </w:rPr>
+        <w:t xml:space="preserve">кт </w:t>
       </w:r>
       <w:r>
         <w:rPr>
@@ -12227,7 +12539,25 @@
           <w:sz w:val="28"/>
           <w:lang w:val="uk-UA"/>
         </w:rPr>
-        <w:t xml:space="preserve"> «GPU»</w:t>
+        <w:t xml:space="preserve"> «</w:t>
+      </w:r>
+      <w:proofErr w:type="spellStart"/>
+      <w:r>
+        <w:rPr>
+          <w:rFonts w:ascii="Times New Roman" w:hAnsi="Times New Roman"/>
+          <w:sz w:val="28"/>
+          <w:lang w:val="uk-UA"/>
+        </w:rPr>
+        <w:t>Відеокарта</w:t>
+      </w:r>
+      <w:proofErr w:type="spellEnd"/>
+      <w:r>
+        <w:rPr>
+          <w:rFonts w:ascii="Times New Roman" w:hAnsi="Times New Roman"/>
+          <w:sz w:val="28"/>
+          <w:lang w:val="uk-UA"/>
+        </w:rPr>
+        <w:t>»</w:t>
       </w:r>
       <w:r>
         <w:rPr>
@@ -12254,13 +12584,31 @@
           <w:lang w:val="uk-UA"/>
         </w:rPr>
       </w:pPr>
-      <w:r>
-        <w:rPr>
-          <w:rFonts w:ascii="Times New Roman" w:hAnsi="Times New Roman"/>
-          <w:sz w:val="28"/>
-          <w:lang w:val="uk-UA"/>
-        </w:rPr>
-        <w:t xml:space="preserve">GPU - окремий пристрій персонального комп'ютера або ігрової приставки, виконує графічний </w:t>
+      <w:proofErr w:type="spellStart"/>
+      <w:r>
+        <w:rPr>
+          <w:rFonts w:ascii="Times New Roman" w:hAnsi="Times New Roman"/>
+          <w:sz w:val="28"/>
+          <w:lang w:val="uk-UA"/>
+        </w:rPr>
+        <w:t>Відеокарта</w:t>
+      </w:r>
+      <w:proofErr w:type="spellEnd"/>
+      <w:r>
+        <w:rPr>
+          <w:rFonts w:ascii="Times New Roman" w:hAnsi="Times New Roman"/>
+          <w:sz w:val="28"/>
+          <w:lang w:val="uk-UA"/>
+        </w:rPr>
+        <w:t xml:space="preserve"> </w:t>
+      </w:r>
+      <w:r>
+        <w:rPr>
+          <w:rFonts w:ascii="Times New Roman" w:hAnsi="Times New Roman"/>
+          <w:sz w:val="28"/>
+          <w:lang w:val="uk-UA"/>
+        </w:rPr>
+        <w:t xml:space="preserve">- окремий пристрій персонального комп'ютера або ігрової приставки, виконує графічний </w:t>
       </w:r>
       <w:proofErr w:type="spellStart"/>
       <w:r>
@@ -12449,9 +12797,9 @@
         <w:rPr>
           <w:rFonts w:ascii="Times New Roman" w:hAnsi="Times New Roman"/>
           <w:sz w:val="28"/>
-          <w:lang w:val="uk-UA"/>
-        </w:rPr>
-        <w:t>.</w:t>
+          <w:lang w:val="en-US"/>
+        </w:rPr>
+        <w:t>;</w:t>
       </w:r>
     </w:p>
     <w:p>
@@ -12488,7 +12836,7 @@
           <w:sz w:val="28"/>
           <w:lang w:val="uk-UA"/>
         </w:rPr>
-        <w:t>.</w:t>
+        <w:t>;</w:t>
       </w:r>
     </w:p>
     <w:p>
@@ -12722,33 +13070,7 @@
           <w:sz w:val="28"/>
           <w:lang w:val="uk-UA"/>
         </w:rPr>
-        <w:t xml:space="preserve"> особливості (</w:t>
-      </w:r>
-      <w:proofErr w:type="spellStart"/>
-      <w:r>
-        <w:rPr>
-          <w:rFonts w:ascii="Times New Roman" w:hAnsi="Times New Roman"/>
-          <w:sz w:val="28"/>
-          <w:lang w:val="uk-UA"/>
-        </w:rPr>
-        <w:t>capabilities</w:t>
-      </w:r>
-      <w:proofErr w:type="spellEnd"/>
-      <w:r>
-        <w:rPr>
-          <w:rFonts w:ascii="Times New Roman" w:hAnsi="Times New Roman"/>
-          <w:sz w:val="28"/>
-          <w:lang w:val="uk-UA"/>
-        </w:rPr>
-        <w:t>)</w:t>
-      </w:r>
-      <w:r>
-        <w:rPr>
-          <w:rFonts w:ascii="Times New Roman" w:hAnsi="Times New Roman"/>
-          <w:sz w:val="28"/>
-          <w:lang w:val="uk-UA"/>
-        </w:rPr>
-        <w:t xml:space="preserve"> </w:t>
+        <w:t xml:space="preserve"> особливості, та можливості </w:t>
       </w:r>
       <w:proofErr w:type="spellStart"/>
       <w:r>
@@ -12861,16 +13183,14 @@
         </w:rPr>
         <w:t xml:space="preserve">Для перегляду базової інформації про материнську плату та </w:t>
       </w:r>
-      <w:proofErr w:type="spellStart"/>
-      <w:r>
-        <w:rPr>
-          <w:rFonts w:ascii="Times New Roman" w:hAnsi="Times New Roman"/>
-          <w:sz w:val="28"/>
-          <w:lang w:val="uk-UA"/>
-        </w:rPr>
-        <w:t>біос</w:t>
-      </w:r>
-      <w:proofErr w:type="spellEnd"/>
+      <w:r>
+        <w:rPr>
+          <w:rFonts w:ascii="Times New Roman" w:hAnsi="Times New Roman"/>
+          <w:sz w:val="28"/>
+          <w:lang w:val="en-US"/>
+        </w:rPr>
+        <w:t>BIOS</w:t>
+      </w:r>
       <w:r>
         <w:rPr>
           <w:rFonts w:ascii="Times New Roman" w:hAnsi="Times New Roman"/>
@@ -13247,7 +13567,23 @@
           <w:sz w:val="28"/>
           <w:lang w:val="uk-UA"/>
         </w:rPr>
-        <w:t xml:space="preserve"> є, насамперед, набором, спеціальних команд-інструкцій, підпрограм обчислювального пристрою для ініціалізації компонентів його персональної платформи, необхідних для первинного завантаження та подальшої роботи. Компонентами, які здатні працювати незалежно від операційної системи, як реагувати і що робити за певних умов є процесор, системна логіка (чипсет), оперативна пам'ять, пристрої введення-виведення (</w:t>
+        <w:t xml:space="preserve"> є, насамперед, набором, спеціальних команд-інструкцій, підпрограм обчислювального пристрою для ініціалізації компонентів його персональної платформи, необхідних для первинного завантаження та подальшої роботи. Компонентами, які здатні працювати незалежно від операційної системи, як реагувати і</w:t>
+      </w:r>
+      <w:r>
+        <w:rPr>
+          <w:rFonts w:ascii="Times New Roman" w:hAnsi="Times New Roman"/>
+          <w:sz w:val="28"/>
+          <w:lang w:val="uk-UA"/>
+        </w:rPr>
+        <w:t>,</w:t>
+      </w:r>
+      <w:r>
+        <w:rPr>
+          <w:rFonts w:ascii="Times New Roman" w:hAnsi="Times New Roman"/>
+          <w:sz w:val="28"/>
+          <w:lang w:val="uk-UA"/>
+        </w:rPr>
+        <w:t xml:space="preserve"> що робити за певних умов є процесор, системна логіка (чипсет), оперативна пам'ять, пристрої введення-виведення (</w:t>
       </w:r>
       <w:proofErr w:type="spellStart"/>
       <w:r>
@@ -13273,7 +13609,23 @@
           <w:sz w:val="28"/>
           <w:lang w:val="uk-UA"/>
         </w:rPr>
-        <w:t>, клавіатура тощо) та інші.</w:t>
+        <w:t>, клавіатура</w:t>
+      </w:r>
+      <w:r>
+        <w:rPr>
+          <w:rFonts w:ascii="Times New Roman" w:hAnsi="Times New Roman"/>
+          <w:sz w:val="28"/>
+          <w:lang w:val="uk-UA"/>
+        </w:rPr>
+        <w:t>,</w:t>
+      </w:r>
+      <w:r>
+        <w:rPr>
+          <w:rFonts w:ascii="Times New Roman" w:hAnsi="Times New Roman"/>
+          <w:sz w:val="28"/>
+          <w:lang w:val="uk-UA"/>
+        </w:rPr>
+        <w:t xml:space="preserve"> тощо) та інші.</w:t>
       </w:r>
     </w:p>
     <w:p>
@@ -13471,7 +13823,7 @@
         </w:rPr>
         <w:lastRenderedPageBreak/>
         <w:drawing>
-          <wp:anchor distT="0" distB="0" distL="114300" distR="114300" simplePos="0" relativeHeight="251699200" behindDoc="0" locked="0" layoutInCell="1" allowOverlap="1">
+          <wp:anchor distT="0" distB="0" distL="114300" distR="114300" simplePos="0" relativeHeight="251699200" behindDoc="0" locked="0" layoutInCell="1" allowOverlap="1" wp14:anchorId="0D9E4B47" wp14:editId="0CBA9021">
             <wp:simplePos x="0" y="0"/>
             <wp:positionH relativeFrom="column">
               <wp:posOffset>-2540</wp:posOffset>
@@ -13559,7 +13911,6 @@
         <w:rPr>
           <w:rFonts w:ascii="Times New Roman" w:hAnsi="Times New Roman"/>
           <w:sz w:val="28"/>
-          <w:lang w:val="uk-UA"/>
         </w:rPr>
       </w:pPr>
       <w:r>
@@ -13571,14 +13922,23 @@
         </w:rPr>
         <w:t xml:space="preserve">Перегляд інформації про </w:t>
       </w:r>
+      <w:proofErr w:type="spellStart"/>
       <w:r>
         <w:rPr>
           <w:rFonts w:ascii="Times New Roman" w:hAnsi="Times New Roman"/>
           <w:b/>
           <w:sz w:val="28"/>
-          <w:lang w:val="uk-UA"/>
-        </w:rPr>
-        <w:t>мережеві адаптери</w:t>
+        </w:rPr>
+        <w:t>мережеву</w:t>
+      </w:r>
+      <w:proofErr w:type="spellEnd"/>
+      <w:r>
+        <w:rPr>
+          <w:rFonts w:ascii="Times New Roman" w:hAnsi="Times New Roman"/>
+          <w:b/>
+          <w:sz w:val="28"/>
+        </w:rPr>
+        <w:t xml:space="preserve"> карту</w:t>
       </w:r>
     </w:p>
     <w:p>
@@ -13619,7 +13979,23 @@
           <w:sz w:val="28"/>
           <w:lang w:val="uk-UA"/>
         </w:rPr>
-        <w:t>пункт «NETWORK»</w:t>
+        <w:t>пункт «</w:t>
+      </w:r>
+      <w:r>
+        <w:rPr>
+          <w:rFonts w:ascii="Times New Roman" w:hAnsi="Times New Roman"/>
+          <w:sz w:val="28"/>
+          <w:lang w:val="uk-UA"/>
+        </w:rPr>
+        <w:t>Мережева карта</w:t>
+      </w:r>
+      <w:r>
+        <w:rPr>
+          <w:rFonts w:ascii="Times New Roman" w:hAnsi="Times New Roman"/>
+          <w:sz w:val="28"/>
+          <w:lang w:val="uk-UA"/>
+        </w:rPr>
+        <w:t>»</w:t>
       </w:r>
       <w:r>
         <w:rPr>
@@ -13665,7 +14041,18 @@
           <w:szCs w:val="28"/>
           <w:lang w:val="uk-UA"/>
         </w:rPr>
-        <w:t>Мережева плата</w:t>
+        <w:t xml:space="preserve">Мережева </w:t>
+      </w:r>
+      <w:r>
+        <w:rPr>
+          <w:rFonts w:ascii="Times New Roman" w:hAnsi="Times New Roman"/>
+          <w:b/>
+          <w:bCs/>
+          <w:sz w:val="28"/>
+          <w:szCs w:val="28"/>
+          <w:lang w:val="uk-UA"/>
+        </w:rPr>
+        <w:t>карта</w:t>
       </w:r>
       <w:r>
         <w:rPr>
@@ -13693,7 +14080,17 @@
           <w:szCs w:val="28"/>
           <w:lang w:val="uk-UA"/>
         </w:rPr>
-        <w:t>мережева карта</w:t>
+        <w:t xml:space="preserve">мережева </w:t>
+      </w:r>
+      <w:r>
+        <w:rPr>
+          <w:rFonts w:ascii="Times New Roman" w:hAnsi="Times New Roman"/>
+          <w:bCs/>
+          <w:sz w:val="28"/>
+          <w:szCs w:val="28"/>
+          <w:lang w:val="uk-UA"/>
+        </w:rPr>
+        <w:t>плата</w:t>
       </w:r>
       <w:r>
         <w:rPr>
@@ -13802,7 +14199,27 @@
           <w:szCs w:val="28"/>
           <w:lang w:val="uk-UA"/>
         </w:rPr>
-        <w:t xml:space="preserve"> взаємодіяти з іншими пристроями </w:t>
+        <w:t xml:space="preserve"> взаємодіяти з іншими пристроями</w:t>
+      </w:r>
+      <w:r>
+        <w:rPr>
+          <w:rFonts w:ascii="Times New Roman" w:hAnsi="Times New Roman"/>
+          <w:color w:val="000000" w:themeColor="text1"/>
+          <w:sz w:val="28"/>
+          <w:szCs w:val="28"/>
+          <w:lang w:val="uk-UA"/>
+        </w:rPr>
+        <w:t xml:space="preserve"> у</w:t>
+      </w:r>
+      <w:r>
+        <w:rPr>
+          <w:rFonts w:ascii="Times New Roman" w:hAnsi="Times New Roman"/>
+          <w:color w:val="000000" w:themeColor="text1"/>
+          <w:sz w:val="28"/>
+          <w:szCs w:val="28"/>
+          <w:lang w:val="uk-UA"/>
+        </w:rPr>
+        <w:t xml:space="preserve"> </w:t>
       </w:r>
       <w:hyperlink r:id="rId21" w:tooltip="Локальна обчислювальна мережа" w:history="1">
         <w:r>
@@ -14140,7 +14557,7 @@
           <w:sz w:val="28"/>
           <w:lang w:val="uk-UA"/>
         </w:rPr>
-        <w:t>Дротові адаптери.</w:t>
+        <w:t>Дротові адаптери;</w:t>
       </w:r>
     </w:p>
     <w:p>
@@ -14168,7 +14585,7 @@
           <w:sz w:val="28"/>
           <w:lang w:val="uk-UA"/>
         </w:rPr>
-        <w:t>Бездротові адаптери.</w:t>
+        <w:t>Бездротові адаптери;</w:t>
       </w:r>
     </w:p>
     <w:p>
@@ -14196,7 +14613,7 @@
           <w:sz w:val="28"/>
           <w:lang w:val="uk-UA"/>
         </w:rPr>
-        <w:t>Виробника.</w:t>
+        <w:t>Виробника;</w:t>
       </w:r>
     </w:p>
     <w:p>
@@ -14224,7 +14641,7 @@
           <w:sz w:val="28"/>
           <w:lang w:val="uk-UA"/>
         </w:rPr>
-        <w:t>Ширину шини.</w:t>
+        <w:t>Ширину шини;</w:t>
       </w:r>
     </w:p>
     <w:p>
@@ -14278,7 +14695,7 @@
           <w:sz w:val="28"/>
           <w:lang w:val="uk-UA"/>
         </w:rPr>
-        <w:t>я.</w:t>
+        <w:t>я;</w:t>
       </w:r>
     </w:p>
     <w:p>
@@ -14306,7 +14723,7 @@
           <w:sz w:val="28"/>
           <w:lang w:val="uk-UA"/>
         </w:rPr>
-        <w:t>Пропускну здатність.</w:t>
+        <w:t>Пропускну здатність;</w:t>
       </w:r>
     </w:p>
     <w:p>
@@ -14334,7 +14751,7 @@
           <w:sz w:val="28"/>
           <w:lang w:val="uk-UA"/>
         </w:rPr>
-        <w:t>Серійний номер.</w:t>
+        <w:t>Серійний номер;</w:t>
       </w:r>
     </w:p>
     <w:p>
@@ -14381,7 +14798,7 @@
           <w:sz w:val="28"/>
           <w:lang w:val="uk-UA"/>
         </w:rPr>
-        <w:t>я інтерфейсу.</w:t>
+        <w:t>я інтерфейсу;</w:t>
       </w:r>
     </w:p>
     <w:p>
@@ -14409,7 +14826,7 @@
           <w:sz w:val="28"/>
           <w:lang w:val="uk-UA"/>
         </w:rPr>
-        <w:t>Частоту системного таймеру.</w:t>
+        <w:t>Частоту системного таймеру;</w:t>
       </w:r>
     </w:p>
     <w:p>
@@ -14625,7 +15042,23 @@
           <w:sz w:val="28"/>
           <w:lang w:val="uk-UA"/>
         </w:rPr>
-        <w:t>ять потрібно вибрати пункт «RAM»</w:t>
+        <w:t>ять потрібно вибрати пункт «</w:t>
+      </w:r>
+      <w:r>
+        <w:rPr>
+          <w:rFonts w:ascii="Times New Roman" w:hAnsi="Times New Roman"/>
+          <w:sz w:val="28"/>
+          <w:lang w:val="uk-UA"/>
+        </w:rPr>
+        <w:t>Оперативна пам’ять</w:t>
+      </w:r>
+      <w:r>
+        <w:rPr>
+          <w:rFonts w:ascii="Times New Roman" w:hAnsi="Times New Roman"/>
+          <w:sz w:val="28"/>
+          <w:lang w:val="uk-UA"/>
+        </w:rPr>
+        <w:t>»</w:t>
       </w:r>
       <w:r>
         <w:rPr>
@@ -14831,7 +15264,7 @@
           <w:sz w:val="28"/>
           <w:lang w:val="uk-UA"/>
         </w:rPr>
-        <w:t>яті.</w:t>
+        <w:t>яті;</w:t>
       </w:r>
     </w:p>
     <w:p>
@@ -14885,7 +15318,7 @@
           <w:sz w:val="28"/>
           <w:lang w:val="uk-UA"/>
         </w:rPr>
-        <w:t>яті.</w:t>
+        <w:t>яті;</w:t>
       </w:r>
     </w:p>
     <w:p>
@@ -14913,7 +15346,7 @@
           <w:sz w:val="28"/>
           <w:lang w:val="uk-UA"/>
         </w:rPr>
-        <w:t>Виробника.</w:t>
+        <w:t>Виробника;</w:t>
       </w:r>
     </w:p>
     <w:p>
@@ -14941,7 +15374,7 @@
           <w:sz w:val="28"/>
           <w:lang w:val="uk-UA"/>
         </w:rPr>
-        <w:t>Ширину шини.</w:t>
+        <w:t>Ширину шини;</w:t>
       </w:r>
     </w:p>
     <w:p>
@@ -14969,7 +15402,7 @@
           <w:sz w:val="28"/>
           <w:lang w:val="uk-UA"/>
         </w:rPr>
-        <w:t>Тип.</w:t>
+        <w:t>Тип;</w:t>
       </w:r>
     </w:p>
     <w:p>
@@ -14997,7 +15430,15 @@
           <w:sz w:val="28"/>
           <w:lang w:val="uk-UA"/>
         </w:rPr>
-        <w:t>Частоту.</w:t>
+        <w:t>Частот</w:t>
+      </w:r>
+      <w:r>
+        <w:rPr>
+          <w:rFonts w:ascii="Times New Roman" w:hAnsi="Times New Roman"/>
+          <w:sz w:val="28"/>
+          <w:lang w:val="uk-UA"/>
+        </w:rPr>
+        <w:t>у;</w:t>
       </w:r>
     </w:p>
     <w:p>
@@ -15043,7 +15484,7 @@
           <w:sz w:val="28"/>
           <w:lang w:val="uk-UA"/>
         </w:rPr>
-        <w:t>.</w:t>
+        <w:t>;</w:t>
       </w:r>
     </w:p>
     <w:p>
@@ -15136,7 +15577,7 @@
           <w:sz w:val="28"/>
           <w:lang w:val="uk-UA"/>
         </w:rPr>
-        <w:t>Частоту системного таймеру.</w:t>
+        <w:t>Частоту системного таймеру;</w:t>
       </w:r>
     </w:p>
     <w:p>
@@ -15489,7 +15930,7 @@
           <w:sz w:val="28"/>
           <w:lang w:val="uk-UA"/>
         </w:rPr>
-        <w:t>яті.</w:t>
+        <w:t>яті;</w:t>
       </w:r>
     </w:p>
     <w:p>
@@ -15543,7 +15984,7 @@
           <w:sz w:val="28"/>
           <w:lang w:val="uk-UA"/>
         </w:rPr>
-        <w:t>.</w:t>
+        <w:t>;</w:t>
       </w:r>
     </w:p>
     <w:p>
@@ -15636,7 +16077,7 @@
           <w:sz w:val="28"/>
           <w:lang w:val="uk-UA"/>
         </w:rPr>
-        <w:t>Типи розділів.</w:t>
+        <w:t>Типи розділів;</w:t>
       </w:r>
     </w:p>
     <w:p>
@@ -15932,25 +16373,23 @@
           <w:sz w:val="28"/>
           <w:lang w:val="uk-UA"/>
         </w:rPr>
-        <w:t xml:space="preserve">Для визначення продуктивності, потрібно у пункті меню натиснути на «Тестування». Далі потрібно вибрати компоненти, які потрібно протестувати та </w:t>
-      </w:r>
-      <w:proofErr w:type="spellStart"/>
-      <w:r>
-        <w:rPr>
-          <w:rFonts w:ascii="Times New Roman" w:hAnsi="Times New Roman"/>
-          <w:sz w:val="28"/>
-          <w:lang w:val="uk-UA"/>
-        </w:rPr>
-        <w:t>натистути</w:t>
-      </w:r>
-      <w:proofErr w:type="spellEnd"/>
-      <w:r>
-        <w:rPr>
-          <w:rFonts w:ascii="Times New Roman" w:hAnsi="Times New Roman"/>
-          <w:sz w:val="28"/>
-          <w:lang w:val="uk-UA"/>
-        </w:rPr>
-        <w:t xml:space="preserve"> на кнопку «тестувати», після чого появиться результат тестування(рис. 3.10).</w:t>
+        <w:t>Для визначення продуктивності, потрібно у пункті меню натиснути на «Тестування». Далі потрібно вибрати компоненти, які</w:t>
+      </w:r>
+      <w:r>
+        <w:rPr>
+          <w:rFonts w:ascii="Times New Roman" w:hAnsi="Times New Roman"/>
+          <w:sz w:val="28"/>
+          <w:lang w:val="uk-UA"/>
+        </w:rPr>
+        <w:t xml:space="preserve"> потрібно протестувати та натисн</w:t>
+      </w:r>
+      <w:r>
+        <w:rPr>
+          <w:rFonts w:ascii="Times New Roman" w:hAnsi="Times New Roman"/>
+          <w:sz w:val="28"/>
+          <w:lang w:val="uk-UA"/>
+        </w:rPr>
+        <w:t>ути на кнопку «тестувати», після чого появиться результат тестування(рис. 3.10).</w:t>
       </w:r>
     </w:p>
     <w:p>
@@ -16036,25 +16475,23 @@
           <w:sz w:val="28"/>
           <w:lang w:val="uk-UA"/>
         </w:rPr>
-        <w:t xml:space="preserve">Для </w:t>
-      </w:r>
-      <w:proofErr w:type="spellStart"/>
-      <w:r>
-        <w:rPr>
-          <w:rFonts w:ascii="Times New Roman" w:hAnsi="Times New Roman"/>
-          <w:sz w:val="28"/>
-          <w:lang w:val="uk-UA"/>
-        </w:rPr>
-        <w:t>визачення</w:t>
-      </w:r>
-      <w:proofErr w:type="spellEnd"/>
-      <w:r>
-        <w:rPr>
-          <w:rFonts w:ascii="Times New Roman" w:hAnsi="Times New Roman"/>
-          <w:sz w:val="28"/>
-          <w:lang w:val="uk-UA"/>
-        </w:rPr>
-        <w:t xml:space="preserve"> продуктивності</w:t>
+        <w:t>Для виз</w:t>
+      </w:r>
+      <w:r>
+        <w:rPr>
+          <w:rFonts w:ascii="Times New Roman" w:hAnsi="Times New Roman"/>
+          <w:sz w:val="28"/>
+          <w:lang w:val="uk-UA"/>
+        </w:rPr>
+        <w:t>н</w:t>
+      </w:r>
+      <w:r>
+        <w:rPr>
+          <w:rFonts w:ascii="Times New Roman" w:hAnsi="Times New Roman"/>
+          <w:sz w:val="28"/>
+          <w:lang w:val="uk-UA"/>
+        </w:rPr>
+        <w:t>ачення продуктивності</w:t>
       </w:r>
       <w:r>
         <w:rPr>
@@ -16070,25 +16507,23 @@
           <w:sz w:val="28"/>
           <w:lang w:val="uk-UA"/>
         </w:rPr>
-        <w:t xml:space="preserve"> компонентів було створено наступні </w:t>
-      </w:r>
-      <w:proofErr w:type="spellStart"/>
-      <w:r>
-        <w:rPr>
-          <w:rFonts w:ascii="Times New Roman" w:hAnsi="Times New Roman"/>
-          <w:sz w:val="28"/>
-          <w:lang w:val="uk-UA"/>
-        </w:rPr>
-        <w:t>алгоримти</w:t>
-      </w:r>
-      <w:proofErr w:type="spellEnd"/>
-      <w:r>
-        <w:rPr>
-          <w:rFonts w:ascii="Times New Roman" w:hAnsi="Times New Roman"/>
-          <w:sz w:val="28"/>
-          <w:lang w:val="uk-UA"/>
-        </w:rPr>
-        <w:t>:</w:t>
+        <w:t xml:space="preserve"> компоненті</w:t>
+      </w:r>
+      <w:r>
+        <w:rPr>
+          <w:rFonts w:ascii="Times New Roman" w:hAnsi="Times New Roman"/>
+          <w:sz w:val="28"/>
+          <w:lang w:val="uk-UA"/>
+        </w:rPr>
+        <w:t>в було створено наступні алгоритм</w:t>
+      </w:r>
+      <w:r>
+        <w:rPr>
+          <w:rFonts w:ascii="Times New Roman" w:hAnsi="Times New Roman"/>
+          <w:sz w:val="28"/>
+          <w:lang w:val="uk-UA"/>
+        </w:rPr>
+        <w:t>и:</w:t>
       </w:r>
     </w:p>
     <w:p>
@@ -16118,7 +16553,16 @@
           <w:szCs w:val="28"/>
           <w:lang w:val="uk-UA"/>
         </w:rPr>
-        <w:t xml:space="preserve">для визначення продуктивності арифметичних операцій було здійснено наступні дії: виконати 1024*1024*32 ітерацій, та у кожній ітерації циклу виконувались по 17 операції додавання, відніманні, ділення, множення, </w:t>
+        <w:t>Д</w:t>
+      </w:r>
+      <w:r>
+        <w:rPr>
+          <w:rFonts w:ascii="Times New Roman" w:hAnsi="Times New Roman"/>
+          <w:sz w:val="28"/>
+          <w:szCs w:val="28"/>
+          <w:lang w:val="uk-UA"/>
+        </w:rPr>
+        <w:t xml:space="preserve">ля визначення продуктивності арифметичних операцій було здійснено наступні дії: виконати 1024*1024*32 ітерацій, та у кожній ітерації циклу виконувались по 17 операції додавання, відніманні, ділення, множення, </w:t>
       </w:r>
       <w:proofErr w:type="spellStart"/>
       <w:r>
@@ -16167,7 +16611,16 @@
           <w:szCs w:val="28"/>
           <w:lang w:val="uk-UA"/>
         </w:rPr>
-        <w:t>; та вираховувався чай, за який виконувались ці операції;</w:t>
+        <w:t>; та вираховувався час</w:t>
+      </w:r>
+      <w:r>
+        <w:rPr>
+          <w:rFonts w:ascii="Times New Roman" w:hAnsi="Times New Roman"/>
+          <w:sz w:val="28"/>
+          <w:szCs w:val="28"/>
+          <w:lang w:val="uk-UA"/>
+        </w:rPr>
+        <w:t>, за який виконувались ці операції;</w:t>
       </w:r>
     </w:p>
     <w:p>
@@ -16571,25 +17024,23 @@
           <w:sz w:val="28"/>
           <w:lang w:val="uk-UA"/>
         </w:rPr>
-        <w:t xml:space="preserve">Для тестування швидкості читання/запису на жорсткий диск було створено наступний алгоритм: було виділено певний </w:t>
-      </w:r>
-      <w:proofErr w:type="spellStart"/>
-      <w:r>
-        <w:rPr>
-          <w:rFonts w:ascii="Times New Roman" w:hAnsi="Times New Roman"/>
-          <w:sz w:val="28"/>
-          <w:lang w:val="uk-UA"/>
-        </w:rPr>
-        <w:t>певний</w:t>
-      </w:r>
-      <w:proofErr w:type="spellEnd"/>
-      <w:r>
-        <w:rPr>
-          <w:rFonts w:ascii="Times New Roman" w:hAnsi="Times New Roman"/>
-          <w:sz w:val="28"/>
-          <w:lang w:val="uk-UA"/>
-        </w:rPr>
-        <w:t xml:space="preserve"> об</w:t>
+        <w:t>Для тестування швидкості читання/запису на жорсткий диск було створено наступний</w:t>
+      </w:r>
+      <w:r>
+        <w:rPr>
+          <w:rFonts w:ascii="Times New Roman" w:hAnsi="Times New Roman"/>
+          <w:sz w:val="28"/>
+          <w:lang w:val="uk-UA"/>
+        </w:rPr>
+        <w:t xml:space="preserve"> алгоритм: було виділено певний </w:t>
+      </w:r>
+      <w:r>
+        <w:rPr>
+          <w:rFonts w:ascii="Times New Roman" w:hAnsi="Times New Roman"/>
+          <w:sz w:val="28"/>
+          <w:lang w:val="uk-UA"/>
+        </w:rPr>
+        <w:t>об</w:t>
       </w:r>
       <w:r>
         <w:rPr>
@@ -16605,7 +17056,15 @@
           <w:sz w:val="28"/>
           <w:lang w:val="uk-UA"/>
         </w:rPr>
-        <w:t>єм, пам</w:t>
+        <w:t>єм</w:t>
+      </w:r>
+      <w:r>
+        <w:rPr>
+          <w:rFonts w:ascii="Times New Roman" w:hAnsi="Times New Roman"/>
+          <w:sz w:val="28"/>
+          <w:lang w:val="uk-UA"/>
+        </w:rPr>
+        <w:t xml:space="preserve"> пам</w:t>
       </w:r>
       <w:r>
         <w:rPr>
@@ -16621,7 +17080,23 @@
           <w:sz w:val="28"/>
           <w:lang w:val="uk-UA"/>
         </w:rPr>
-        <w:t>яті, та записано туди файл розміром у 512 мегабайт, і так само із зчитуванням. Після чого було отримано час з яким жорсткий диск записує та читає інформацію.</w:t>
+        <w:t>яті, т</w:t>
+      </w:r>
+      <w:r>
+        <w:rPr>
+          <w:rFonts w:ascii="Times New Roman" w:hAnsi="Times New Roman"/>
+          <w:sz w:val="28"/>
+          <w:lang w:val="uk-UA"/>
+        </w:rPr>
+        <w:t xml:space="preserve">а записано туди файл розміром </w:t>
+      </w:r>
+      <w:r>
+        <w:rPr>
+          <w:rFonts w:ascii="Times New Roman" w:hAnsi="Times New Roman"/>
+          <w:sz w:val="28"/>
+          <w:lang w:val="uk-UA"/>
+        </w:rPr>
+        <w:t>512 мегабайт, і так само із зчитуванням. Після чого було отримано час з яким жорсткий диск записує та читає інформацію.</w:t>
       </w:r>
     </w:p>
     <w:p>
@@ -17282,7 +17757,14 @@
           <w:rFonts w:ascii="Times New Roman" w:hAnsi="Times New Roman"/>
           <w:sz w:val="28"/>
         </w:rPr>
-        <w:t>видача</w:t>
+        <w:t>в</w:t>
+      </w:r>
+      <w:r>
+        <w:rPr>
+          <w:rFonts w:ascii="Times New Roman" w:hAnsi="Times New Roman"/>
+          <w:sz w:val="28"/>
+        </w:rPr>
+        <w:t>идача</w:t>
       </w:r>
       <w:proofErr w:type="spellEnd"/>
       <w:r>
@@ -17306,7 +17788,22 @@
           <w:rFonts w:ascii="Times New Roman" w:hAnsi="Times New Roman"/>
           <w:sz w:val="28"/>
         </w:rPr>
-        <w:t xml:space="preserve"> для головоломки з 8 ферзями, </w:t>
+        <w:t xml:space="preserve"> для головоломки з </w:t>
+      </w:r>
+      <w:r>
+        <w:rPr>
+          <w:rFonts w:ascii="Times New Roman" w:hAnsi="Times New Roman"/>
+          <w:sz w:val="28"/>
+          <w:lang w:val="en-US"/>
+        </w:rPr>
+        <w:t>N</w:t>
+      </w:r>
+      <w:r>
+        <w:rPr>
+          <w:rFonts w:ascii="Times New Roman" w:hAnsi="Times New Roman"/>
+          <w:sz w:val="28"/>
+        </w:rPr>
+        <w:t xml:space="preserve"> ферзями, </w:t>
       </w:r>
       <w:proofErr w:type="spellStart"/>
       <w:r>
@@ -17894,7 +18391,30 @@
           <w:sz w:val="28"/>
           <w:lang w:val="uk-UA"/>
         </w:rPr>
-        <w:t xml:space="preserve">Звіт створюється у вигляді звичайного текстового файлу, я якому може знаходитися як інформація про компонентну будову ПК, так і інформацію про </w:t>
+        <w:t xml:space="preserve">Звіт створюється у вигляді </w:t>
+      </w:r>
+      <w:r>
+        <w:rPr>
+          <w:rFonts w:ascii="Times New Roman" w:hAnsi="Times New Roman"/>
+          <w:sz w:val="28"/>
+        </w:rPr>
+        <w:t>.</w:t>
+      </w:r>
+      <w:r>
+        <w:rPr>
+          <w:rFonts w:ascii="Times New Roman" w:hAnsi="Times New Roman"/>
+          <w:sz w:val="28"/>
+          <w:lang w:val="en-US"/>
+        </w:rPr>
+        <w:t>HTML</w:t>
+      </w:r>
+      <w:r>
+        <w:rPr>
+          <w:rFonts w:ascii="Times New Roman" w:hAnsi="Times New Roman"/>
+          <w:sz w:val="28"/>
+          <w:lang w:val="uk-UA"/>
+        </w:rPr>
+        <w:t xml:space="preserve"> файлу, я якому може знаходитися як інформація про компонентну будову ПК, так і інформацію про </w:t>
       </w:r>
       <w:proofErr w:type="spellStart"/>
       <w:r>
@@ -18071,7 +18591,6 @@
         <w:rPr>
           <w:rFonts w:ascii="Times New Roman" w:hAnsi="Times New Roman"/>
           <w:sz w:val="28"/>
-          <w:szCs w:val="28"/>
           <w:lang w:val="uk-UA"/>
         </w:rPr>
       </w:pPr>
@@ -18106,10 +18625,6 @@
     <w:p>
       <w:pPr>
         <w:pStyle w:val="a7"/>
-        <w:numPr>
-          <w:ilvl w:val="0"/>
-          <w:numId w:val="45"/>
-        </w:numPr>
         <w:tabs>
           <w:tab w:val="left" w:pos="993"/>
         </w:tabs>
@@ -18119,82 +18634,17 @@
         <w:rPr>
           <w:rFonts w:ascii="Times New Roman" w:hAnsi="Times New Roman"/>
           <w:sz w:val="28"/>
-          <w:szCs w:val="28"/>
-          <w:lang w:val="uk-UA"/>
-        </w:rPr>
-      </w:pPr>
-      <w:r>
-        <w:rPr>
-          <w:rFonts w:ascii="Times New Roman" w:hAnsi="Times New Roman"/>
-          <w:sz w:val="28"/>
-          <w:szCs w:val="28"/>
-          <w:lang w:val="uk-UA"/>
-        </w:rPr>
-        <w:t>У вікні яке з’явилося</w:t>
-      </w:r>
-      <w:r>
-        <w:rPr>
-          <w:rFonts w:ascii="Times New Roman" w:hAnsi="Times New Roman"/>
-          <w:sz w:val="28"/>
-          <w:szCs w:val="28"/>
-          <w:lang w:val="uk-UA"/>
-        </w:rPr>
-        <w:t xml:space="preserve"> (рис. 3.11)</w:t>
-      </w:r>
-      <w:r>
-        <w:rPr>
-          <w:rFonts w:ascii="Times New Roman" w:hAnsi="Times New Roman"/>
-          <w:sz w:val="28"/>
-          <w:szCs w:val="28"/>
-          <w:lang w:val="uk-UA"/>
-        </w:rPr>
-        <w:t xml:space="preserve"> ввести </w:t>
-      </w:r>
-      <w:proofErr w:type="spellStart"/>
-      <w:r>
-        <w:rPr>
-          <w:rFonts w:ascii="Times New Roman" w:hAnsi="Times New Roman"/>
-          <w:sz w:val="28"/>
-          <w:szCs w:val="28"/>
-          <w:lang w:val="en-US"/>
-        </w:rPr>
-        <w:t>ip</w:t>
-      </w:r>
-      <w:proofErr w:type="spellEnd"/>
-      <w:r>
-        <w:rPr>
-          <w:rFonts w:ascii="Times New Roman" w:hAnsi="Times New Roman"/>
-          <w:sz w:val="28"/>
-          <w:szCs w:val="28"/>
-        </w:rPr>
-        <w:t>-</w:t>
-      </w:r>
-      <w:r>
-        <w:rPr>
-          <w:rFonts w:ascii="Times New Roman" w:hAnsi="Times New Roman"/>
-          <w:sz w:val="28"/>
-          <w:szCs w:val="28"/>
-          <w:lang w:val="uk-UA"/>
-        </w:rPr>
-        <w:t>адресу та порт, та натиснути кнопку «Надіслати на сервер».</w:t>
-      </w:r>
-    </w:p>
-    <w:p>
-      <w:pPr>
-        <w:tabs>
-          <w:tab w:val="left" w:pos="900"/>
-          <w:tab w:val="left" w:pos="8362"/>
-          <w:tab w:val="left" w:pos="9624"/>
-        </w:tabs>
-        <w:spacing w:after="0" w:line="360" w:lineRule="auto"/>
-        <w:ind w:right="-143" w:firstLine="851"/>
-        <w:jc w:val="both"/>
-        <w:rPr>
-          <w:rFonts w:ascii="Times New Roman" w:hAnsi="Times New Roman"/>
-          <w:sz w:val="28"/>
-          <w:lang w:val="uk-UA"/>
-        </w:rPr>
-      </w:pPr>
+          <w:lang w:val="uk-UA"/>
+        </w:rPr>
+      </w:pPr>
+      <w:r>
+        <w:rPr>
+          <w:rFonts w:ascii="Times New Roman" w:hAnsi="Times New Roman"/>
+          <w:sz w:val="28"/>
+          <w:lang w:val="uk-UA"/>
+        </w:rPr>
+        <w:t xml:space="preserve"> </w:t>
+      </w:r>
       <w:r>
         <w:rPr>
           <w:rFonts w:ascii="Times New Roman" w:hAnsi="Times New Roman"/>
@@ -18383,7 +18833,16 @@
           <w:szCs w:val="28"/>
           <w:lang w:val="uk-UA"/>
         </w:rPr>
-        <w:t>Для зупинки сервера, потрібно натиснути на кнопку «зупинити сервер».</w:t>
+        <w:t>Для зупинки сервера, потрібно натисну</w:t>
+      </w:r>
+      <w:r>
+        <w:rPr>
+          <w:rFonts w:ascii="Times New Roman" w:hAnsi="Times New Roman"/>
+          <w:sz w:val="28"/>
+          <w:szCs w:val="28"/>
+          <w:lang w:val="uk-UA"/>
+        </w:rPr>
+        <w:t>ти на кнопку «зупинити сервер».</w:t>
       </w:r>
     </w:p>
     <w:p>
@@ -18393,22 +18852,6 @@
         </w:tabs>
         <w:spacing w:line="360" w:lineRule="auto"/>
         <w:ind w:firstLine="851"/>
-        <w:jc w:val="both"/>
-        <w:rPr>
-          <w:rFonts w:ascii="Times New Roman" w:hAnsi="Times New Roman"/>
-          <w:sz w:val="28"/>
-          <w:szCs w:val="28"/>
-          <w:lang w:val="uk-UA"/>
-        </w:rPr>
-      </w:pPr>
-    </w:p>
-    <w:p>
-      <w:pPr>
-        <w:tabs>
-          <w:tab w:val="left" w:pos="900"/>
-        </w:tabs>
-        <w:spacing w:line="360" w:lineRule="auto"/>
-        <w:ind w:left="851"/>
         <w:jc w:val="both"/>
         <w:rPr>
           <w:rFonts w:ascii="Times New Roman" w:hAnsi="Times New Roman"/>
@@ -32469,7 +32912,7 @@
             <w:sz w:val="28"/>
             <w:szCs w:val="28"/>
           </w:rPr>
-          <w:t>14</w:t>
+          <w:t>7</w:t>
         </w:r>
         <w:r>
           <w:rPr>
@@ -38998,7 +39441,7 @@
 </file>
 
 <file path=customXml/itemProps1.xml><?xml version="1.0" encoding="utf-8"?>
-<ds:datastoreItem xmlns:ds="http://schemas.openxmlformats.org/officeDocument/2006/customXml" ds:itemID="{1E32ADC6-922E-4A79-A58F-E556E572BE1C}">
+<ds:datastoreItem xmlns:ds="http://schemas.openxmlformats.org/officeDocument/2006/customXml" ds:itemID="{5B249404-933E-4F57-8561-AE382E0E7FE1}">
   <ds:schemaRefs>
     <ds:schemaRef ds:uri="http://schemas.openxmlformats.org/officeDocument/2006/bibliography"/>
   </ds:schemaRefs>

</xml_diff>